<commit_message>
Aggiornati diaagramma delle classi e analisi .docx
</commit_message>
<xml_diff>
--- a/docs/uml/04_class/class_analysis.docx
+++ b/docs/uml/04_class/class_analysis.docx
@@ -87,8 +87,13 @@
           <w:numId w:val="1"/>
         </w:numPr>
       </w:pPr>
-      <w:r>
-        <w:t>dataset : Dataset – riferimento al dataset selezionato.</w:t>
+      <w:proofErr w:type="gramStart"/>
+      <w:r>
+        <w:t>dataset :</w:t>
+      </w:r>
+      <w:proofErr w:type="gramEnd"/>
+      <w:r>
+        <w:t xml:space="preserve"> Dataset – riferimento al dataset selezionato.</w:t>
       </w:r>
     </w:p>
     <w:p>
@@ -100,12 +105,17 @@
         </w:numPr>
       </w:pPr>
       <w:proofErr w:type="spellStart"/>
+      <w:proofErr w:type="gramStart"/>
       <w:r>
         <w:t>mlModule</w:t>
       </w:r>
       <w:proofErr w:type="spellEnd"/>
       <w:r>
-        <w:t xml:space="preserve"> : </w:t>
+        <w:t xml:space="preserve"> :</w:t>
+      </w:r>
+      <w:proofErr w:type="gramEnd"/>
+      <w:r>
+        <w:t xml:space="preserve"> </w:t>
       </w:r>
       <w:proofErr w:type="spellStart"/>
       <w:r>
@@ -125,12 +135,17 @@
         </w:numPr>
       </w:pPr>
       <w:proofErr w:type="spellStart"/>
+      <w:proofErr w:type="gramStart"/>
       <w:r>
         <w:t>ranker</w:t>
       </w:r>
       <w:proofErr w:type="spellEnd"/>
       <w:r>
-        <w:t xml:space="preserve"> : </w:t>
+        <w:t xml:space="preserve"> :</w:t>
+      </w:r>
+      <w:proofErr w:type="gramEnd"/>
+      <w:r>
+        <w:t xml:space="preserve"> </w:t>
       </w:r>
       <w:proofErr w:type="spellStart"/>
       <w:r>
@@ -150,12 +165,17 @@
         </w:numPr>
       </w:pPr>
       <w:proofErr w:type="spellStart"/>
+      <w:proofErr w:type="gramStart"/>
       <w:r>
         <w:t>resultsStore</w:t>
       </w:r>
       <w:proofErr w:type="spellEnd"/>
       <w:r>
-        <w:t xml:space="preserve"> : </w:t>
+        <w:t xml:space="preserve"> :</w:t>
+      </w:r>
+      <w:proofErr w:type="gramEnd"/>
+      <w:r>
+        <w:t xml:space="preserve"> </w:t>
       </w:r>
       <w:proofErr w:type="spellStart"/>
       <w:r>
@@ -175,12 +195,17 @@
         </w:numPr>
       </w:pPr>
       <w:proofErr w:type="spellStart"/>
+      <w:proofErr w:type="gramStart"/>
       <w:r>
         <w:t>visualizer</w:t>
       </w:r>
       <w:proofErr w:type="spellEnd"/>
       <w:r>
-        <w:t xml:space="preserve"> : </w:t>
+        <w:t xml:space="preserve"> :</w:t>
+      </w:r>
+      <w:proofErr w:type="gramEnd"/>
+      <w:r>
+        <w:t xml:space="preserve"> </w:t>
       </w:r>
       <w:proofErr w:type="spellStart"/>
       <w:r>
@@ -205,12 +230,17 @@
         </w:numPr>
       </w:pPr>
       <w:proofErr w:type="spellStart"/>
+      <w:proofErr w:type="gramStart"/>
       <w:r>
         <w:t>startAnalysis</w:t>
       </w:r>
       <w:proofErr w:type="spellEnd"/>
       <w:r>
-        <w:t>(dataset : Dataset) – avvia l’analisi sul dataset fornito.</w:t>
+        <w:t>(dataset :</w:t>
+      </w:r>
+      <w:proofErr w:type="gramEnd"/>
+      <w:r>
+        <w:t xml:space="preserve"> Dataset) – avvia l’analisi sul dataset fornito.</w:t>
       </w:r>
     </w:p>
     <w:p>
@@ -222,12 +252,17 @@
         </w:numPr>
       </w:pPr>
       <w:proofErr w:type="spellStart"/>
+      <w:proofErr w:type="gramStart"/>
       <w:r>
         <w:t>analyzeSignals</w:t>
       </w:r>
       <w:proofErr w:type="spellEnd"/>
       <w:r>
-        <w:t>() – delega l’elaborazione al modulo ML.</w:t>
+        <w:t>(</w:t>
+      </w:r>
+      <w:proofErr w:type="gramEnd"/>
+      <w:r>
+        <w:t>) – delega l’elaborazione al modulo ML.</w:t>
       </w:r>
     </w:p>
     <w:p>
@@ -239,12 +274,17 @@
         </w:numPr>
       </w:pPr>
       <w:proofErr w:type="spellStart"/>
+      <w:proofErr w:type="gramStart"/>
       <w:r>
         <w:t>getResults</w:t>
       </w:r>
       <w:proofErr w:type="spellEnd"/>
       <w:r>
-        <w:t>() – restituisce la lista dei risultati generati.</w:t>
+        <w:t>(</w:t>
+      </w:r>
+      <w:proofErr w:type="gramEnd"/>
+      <w:r>
+        <w:t>) – restituisce la lista dei risultati generati.</w:t>
       </w:r>
     </w:p>
     <w:p>
@@ -256,12 +296,17 @@
         </w:numPr>
       </w:pPr>
       <w:proofErr w:type="spellStart"/>
+      <w:proofErr w:type="gramStart"/>
       <w:r>
         <w:t>notifyVisualizer</w:t>
       </w:r>
       <w:proofErr w:type="spellEnd"/>
       <w:r>
-        <w:t>() – aggiorna la visualizzazione con i risultati finali.</w:t>
+        <w:t>(</w:t>
+      </w:r>
+      <w:proofErr w:type="gramEnd"/>
+      <w:r>
+        <w:t>) – aggiorna la visualizzazione con i risultati finali.</w:t>
       </w:r>
     </w:p>
     <w:p>
@@ -274,7 +319,10 @@
     </w:p>
     <w:p>
       <w:r>
-        <w:t>Gestisce il caricamento dei dati e le relative informazioni.</w:t>
+        <w:t xml:space="preserve">Gestisce il caricamento dei dati e </w:t>
+      </w:r>
+      <w:r>
+        <w:t>crea un oggetto Candidate.</w:t>
       </w:r>
     </w:p>
     <w:p>
@@ -291,12 +339,17 @@
         </w:numPr>
       </w:pPr>
       <w:proofErr w:type="spellStart"/>
+      <w:proofErr w:type="gramStart"/>
       <w:r>
         <w:t>path</w:t>
       </w:r>
       <w:proofErr w:type="spellEnd"/>
       <w:r>
-        <w:t xml:space="preserve"> : </w:t>
+        <w:t xml:space="preserve"> :</w:t>
+      </w:r>
+      <w:proofErr w:type="gramEnd"/>
+      <w:r>
+        <w:t xml:space="preserve"> </w:t>
       </w:r>
       <w:proofErr w:type="spellStart"/>
       <w:r>
@@ -316,12 +369,17 @@
         </w:numPr>
       </w:pPr>
       <w:proofErr w:type="spellStart"/>
+      <w:proofErr w:type="gramStart"/>
       <w:r>
         <w:t>logger</w:t>
       </w:r>
       <w:proofErr w:type="spellEnd"/>
       <w:r>
-        <w:t xml:space="preserve"> : </w:t>
+        <w:t xml:space="preserve"> :</w:t>
+      </w:r>
+      <w:proofErr w:type="gramEnd"/>
+      <w:r>
+        <w:t xml:space="preserve"> </w:t>
       </w:r>
       <w:proofErr w:type="spellStart"/>
       <w:r>
@@ -345,17 +403,25 @@
           <w:lang w:val="en-US"/>
         </w:rPr>
       </w:pPr>
+      <w:proofErr w:type="gramStart"/>
       <w:r>
         <w:rPr>
           <w:lang w:val="en-US"/>
         </w:rPr>
-        <w:t xml:space="preserve">load() – carica </w:t>
-      </w:r>
-      <w:proofErr w:type="spellStart"/>
+        <w:t>load(</w:t>
+      </w:r>
+      <w:proofErr w:type="gramEnd"/>
       <w:r>
         <w:rPr>
           <w:lang w:val="en-US"/>
         </w:rPr>
+        <w:t xml:space="preserve">) – carica </w:t>
+      </w:r>
+      <w:proofErr w:type="spellStart"/>
+      <w:r>
+        <w:rPr>
+          <w:lang w:val="en-US"/>
+        </w:rPr>
         <w:t>i</w:t>
       </w:r>
       <w:proofErr w:type="spellEnd"/>
@@ -384,6 +450,660 @@
           <w:lang w:val="en-US"/>
         </w:rPr>
         <w:t>/OFF.</w:t>
+      </w:r>
+    </w:p>
+    <w:p>
+      <w:pPr>
+        <w:pStyle w:val="Titolo3"/>
+      </w:pPr>
+      <w:r>
+        <w:t>Candidate</w:t>
+      </w:r>
+    </w:p>
+    <w:p>
+      <w:r>
+        <w:t xml:space="preserve">Rappresenta una singola osservazione candidata </w:t>
+      </w:r>
+      <w:r>
+        <w:t>da analizzare</w:t>
+      </w:r>
+      <w:r>
+        <w:t>.</w:t>
+      </w:r>
+    </w:p>
+    <w:p>
+      <w:r>
+        <w:t>Attributi:</w:t>
+      </w:r>
+    </w:p>
+    <w:p>
+      <w:pPr>
+        <w:pStyle w:val="Paragrafoelenco"/>
+        <w:numPr>
+          <w:ilvl w:val="0"/>
+          <w:numId w:val="7"/>
+        </w:numPr>
+      </w:pPr>
+      <w:proofErr w:type="gramStart"/>
+      <w:r>
+        <w:lastRenderedPageBreak/>
+        <w:t>id :</w:t>
+      </w:r>
+      <w:proofErr w:type="gramEnd"/>
+      <w:r>
+        <w:t xml:space="preserve"> </w:t>
+      </w:r>
+      <w:proofErr w:type="spellStart"/>
+      <w:r>
+        <w:t>string</w:t>
+      </w:r>
+      <w:proofErr w:type="spellEnd"/>
+      <w:r>
+        <w:t xml:space="preserve"> – identificativo univoco.</w:t>
+      </w:r>
+    </w:p>
+    <w:p>
+      <w:pPr>
+        <w:pStyle w:val="Paragrafoelenco"/>
+        <w:numPr>
+          <w:ilvl w:val="0"/>
+          <w:numId w:val="7"/>
+        </w:numPr>
+      </w:pPr>
+      <w:proofErr w:type="spellStart"/>
+      <w:r>
+        <w:t>frequency_</w:t>
+      </w:r>
+      <w:proofErr w:type="gramStart"/>
+      <w:r>
+        <w:t>hz</w:t>
+      </w:r>
+      <w:proofErr w:type="spellEnd"/>
+      <w:r>
+        <w:t xml:space="preserve"> :</w:t>
+      </w:r>
+      <w:proofErr w:type="gramEnd"/>
+      <w:r>
+        <w:t xml:space="preserve"> float – frequenza ricavata</w:t>
+      </w:r>
+      <w:r>
+        <w:t xml:space="preserve"> dal nome del file</w:t>
+      </w:r>
+      <w:r>
+        <w:t>.</w:t>
+      </w:r>
+    </w:p>
+    <w:p>
+      <w:pPr>
+        <w:pStyle w:val="Paragrafoelenco"/>
+        <w:numPr>
+          <w:ilvl w:val="0"/>
+          <w:numId w:val="7"/>
+        </w:numPr>
+        <w:rPr>
+          <w:lang w:val="en-GB"/>
+        </w:rPr>
+      </w:pPr>
+      <w:proofErr w:type="spellStart"/>
+      <w:r>
+        <w:rPr>
+          <w:lang w:val="en-GB"/>
+        </w:rPr>
+        <w:t>drift_hz_</w:t>
+      </w:r>
+      <w:proofErr w:type="gramStart"/>
+      <w:r>
+        <w:rPr>
+          <w:lang w:val="en-GB"/>
+        </w:rPr>
+        <w:t>s</w:t>
+      </w:r>
+      <w:proofErr w:type="spellEnd"/>
+      <w:r>
+        <w:rPr>
+          <w:lang w:val="en-GB"/>
+        </w:rPr>
+        <w:t xml:space="preserve"> :</w:t>
+      </w:r>
+      <w:proofErr w:type="gramEnd"/>
+      <w:r>
+        <w:rPr>
+          <w:lang w:val="en-GB"/>
+        </w:rPr>
+        <w:t xml:space="preserve"> float </w:t>
+      </w:r>
+      <w:r>
+        <w:rPr>
+          <w:lang w:val="en-GB"/>
+        </w:rPr>
+        <w:t>–</w:t>
+      </w:r>
+      <w:r>
+        <w:rPr>
+          <w:lang w:val="en-GB"/>
+        </w:rPr>
+        <w:t xml:space="preserve"> d</w:t>
+      </w:r>
+      <w:r>
+        <w:rPr>
+          <w:lang w:val="en-GB"/>
+        </w:rPr>
+        <w:t>rift rate</w:t>
+      </w:r>
+      <w:r>
+        <w:rPr>
+          <w:lang w:val="en-GB"/>
+        </w:rPr>
+        <w:t xml:space="preserve"> in Hertz/secondi.</w:t>
+      </w:r>
+    </w:p>
+    <w:p>
+      <w:pPr>
+        <w:pStyle w:val="Paragrafoelenco"/>
+        <w:numPr>
+          <w:ilvl w:val="0"/>
+          <w:numId w:val="7"/>
+        </w:numPr>
+        <w:rPr>
+          <w:lang w:val="en-GB"/>
+        </w:rPr>
+      </w:pPr>
+      <w:proofErr w:type="spellStart"/>
+      <w:r>
+        <w:rPr>
+          <w:lang w:val="en-GB"/>
+        </w:rPr>
+        <w:t>on_</w:t>
+      </w:r>
+      <w:proofErr w:type="gramStart"/>
+      <w:r>
+        <w:rPr>
+          <w:lang w:val="en-GB"/>
+        </w:rPr>
+        <w:t>panels</w:t>
+      </w:r>
+      <w:proofErr w:type="spellEnd"/>
+      <w:r>
+        <w:rPr>
+          <w:lang w:val="en-GB"/>
+        </w:rPr>
+        <w:t xml:space="preserve"> :</w:t>
+      </w:r>
+      <w:proofErr w:type="gramEnd"/>
+      <w:r>
+        <w:rPr>
+          <w:lang w:val="en-GB"/>
+        </w:rPr>
+        <w:t xml:space="preserve"> List </w:t>
+      </w:r>
+      <w:r>
+        <w:rPr>
+          <w:lang w:val="en-GB"/>
+        </w:rPr>
+        <w:t xml:space="preserve">– </w:t>
+      </w:r>
+      <w:proofErr w:type="spellStart"/>
+      <w:r>
+        <w:rPr>
+          <w:lang w:val="en-GB"/>
+        </w:rPr>
+        <w:t>matrice</w:t>
+      </w:r>
+      <w:proofErr w:type="spellEnd"/>
+      <w:r>
+        <w:rPr>
+          <w:lang w:val="en-GB"/>
+        </w:rPr>
+        <w:t xml:space="preserve"> 2D del </w:t>
+      </w:r>
+      <w:proofErr w:type="spellStart"/>
+      <w:r>
+        <w:rPr>
+          <w:lang w:val="en-GB"/>
+        </w:rPr>
+        <w:t>pannello</w:t>
+      </w:r>
+      <w:proofErr w:type="spellEnd"/>
+      <w:r>
+        <w:rPr>
+          <w:lang w:val="en-GB"/>
+        </w:rPr>
+        <w:t xml:space="preserve"> ON</w:t>
+      </w:r>
+      <w:r>
+        <w:rPr>
+          <w:lang w:val="en-GB"/>
+        </w:rPr>
+        <w:t>.</w:t>
+      </w:r>
+    </w:p>
+    <w:p>
+      <w:pPr>
+        <w:pStyle w:val="Paragrafoelenco"/>
+        <w:numPr>
+          <w:ilvl w:val="0"/>
+          <w:numId w:val="7"/>
+        </w:numPr>
+        <w:rPr>
+          <w:lang w:val="en-GB"/>
+        </w:rPr>
+      </w:pPr>
+      <w:proofErr w:type="spellStart"/>
+      <w:r>
+        <w:rPr>
+          <w:lang w:val="en-GB"/>
+        </w:rPr>
+        <w:t>off_</w:t>
+      </w:r>
+      <w:proofErr w:type="gramStart"/>
+      <w:r>
+        <w:rPr>
+          <w:lang w:val="en-GB"/>
+        </w:rPr>
+        <w:t>panels</w:t>
+      </w:r>
+      <w:proofErr w:type="spellEnd"/>
+      <w:r>
+        <w:rPr>
+          <w:lang w:val="en-GB"/>
+        </w:rPr>
+        <w:t xml:space="preserve"> :</w:t>
+      </w:r>
+      <w:proofErr w:type="gramEnd"/>
+      <w:r>
+        <w:rPr>
+          <w:lang w:val="en-GB"/>
+        </w:rPr>
+        <w:t xml:space="preserve"> List</w:t>
+      </w:r>
+      <w:r>
+        <w:rPr>
+          <w:lang w:val="en-GB"/>
+        </w:rPr>
+        <w:t xml:space="preserve"> </w:t>
+      </w:r>
+      <w:r>
+        <w:rPr>
+          <w:lang w:val="en-GB"/>
+        </w:rPr>
+        <w:t xml:space="preserve">– </w:t>
+      </w:r>
+      <w:proofErr w:type="spellStart"/>
+      <w:r>
+        <w:rPr>
+          <w:lang w:val="en-GB"/>
+        </w:rPr>
+        <w:t>matrice</w:t>
+      </w:r>
+      <w:proofErr w:type="spellEnd"/>
+      <w:r>
+        <w:rPr>
+          <w:lang w:val="en-GB"/>
+        </w:rPr>
+        <w:t xml:space="preserve"> 2D del </w:t>
+      </w:r>
+      <w:proofErr w:type="spellStart"/>
+      <w:r>
+        <w:rPr>
+          <w:lang w:val="en-GB"/>
+        </w:rPr>
+        <w:t>pannello</w:t>
+      </w:r>
+      <w:proofErr w:type="spellEnd"/>
+      <w:r>
+        <w:rPr>
+          <w:lang w:val="en-GB"/>
+        </w:rPr>
+        <w:t xml:space="preserve"> OFF</w:t>
+      </w:r>
+      <w:r>
+        <w:rPr>
+          <w:lang w:val="en-GB"/>
+        </w:rPr>
+        <w:t>.</w:t>
+      </w:r>
+    </w:p>
+    <w:p>
+      <w:pPr>
+        <w:pStyle w:val="Paragrafoelenco"/>
+        <w:numPr>
+          <w:ilvl w:val="0"/>
+          <w:numId w:val="7"/>
+        </w:numPr>
+      </w:pPr>
+      <w:proofErr w:type="spellStart"/>
+      <w:r>
+        <w:t>on_</w:t>
+      </w:r>
+      <w:proofErr w:type="gramStart"/>
+      <w:r>
+        <w:t>path</w:t>
+      </w:r>
+      <w:proofErr w:type="spellEnd"/>
+      <w:r>
+        <w:t xml:space="preserve"> :</w:t>
+      </w:r>
+      <w:proofErr w:type="gramEnd"/>
+      <w:r>
+        <w:t xml:space="preserve"> </w:t>
+      </w:r>
+      <w:proofErr w:type="spellStart"/>
+      <w:r>
+        <w:t>Path</w:t>
+      </w:r>
+      <w:proofErr w:type="spellEnd"/>
+      <w:r>
+        <w:t xml:space="preserve"> – per risalire al candi</w:t>
+      </w:r>
+      <w:r>
+        <w:t>dato</w:t>
+      </w:r>
+      <w:r>
+        <w:t>.</w:t>
+      </w:r>
+    </w:p>
+    <w:p>
+      <w:r>
+        <w:t>Metodi:</w:t>
+      </w:r>
+    </w:p>
+    <w:p>
+      <w:pPr>
+        <w:pStyle w:val="Paragrafoelenco"/>
+        <w:numPr>
+          <w:ilvl w:val="0"/>
+          <w:numId w:val="19"/>
+        </w:numPr>
+        <w:ind w:left="709"/>
+      </w:pPr>
+      <w:proofErr w:type="spellStart"/>
+      <w:r>
+        <w:t>to_</w:t>
+      </w:r>
+      <w:proofErr w:type="gramStart"/>
+      <w:r>
+        <w:t>summary</w:t>
+      </w:r>
+      <w:proofErr w:type="spellEnd"/>
+      <w:r>
+        <w:t>(</w:t>
+      </w:r>
+      <w:proofErr w:type="gramEnd"/>
+      <w:r>
+        <w:t xml:space="preserve">) </w:t>
+      </w:r>
+      <w:r>
+        <w:t>– crea un diziona</w:t>
+      </w:r>
+      <w:r>
+        <w:t>rio con i metadati del candidato</w:t>
+      </w:r>
+      <w:r>
+        <w:t>, compresi valori del punteggio dei filtri e punteggio finale di ranking.</w:t>
+      </w:r>
+    </w:p>
+    <w:p>
+      <w:pPr>
+        <w:pStyle w:val="Paragrafoelenco"/>
+        <w:numPr>
+          <w:ilvl w:val="0"/>
+          <w:numId w:val="19"/>
+        </w:numPr>
+        <w:ind w:left="709"/>
+        <w:rPr>
+          <w:lang w:val="en-GB"/>
+        </w:rPr>
+      </w:pPr>
+      <w:proofErr w:type="spellStart"/>
+      <w:r>
+        <w:rPr>
+          <w:lang w:val="en-GB"/>
+        </w:rPr>
+        <w:t>set_cross_</w:t>
+      </w:r>
+      <w:proofErr w:type="gramStart"/>
+      <w:r>
+        <w:rPr>
+          <w:lang w:val="en-GB"/>
+        </w:rPr>
+        <w:t>correlation</w:t>
+      </w:r>
+      <w:proofErr w:type="spellEnd"/>
+      <w:r>
+        <w:rPr>
+          <w:lang w:val="en-GB"/>
+        </w:rPr>
+        <w:t>(</w:t>
+      </w:r>
+      <w:proofErr w:type="gramEnd"/>
+      <w:r>
+        <w:rPr>
+          <w:lang w:val="en-GB"/>
+        </w:rPr>
+        <w:t>value: f</w:t>
+      </w:r>
+      <w:r>
+        <w:rPr>
+          <w:lang w:val="en-GB"/>
+        </w:rPr>
+        <w:t xml:space="preserve">loat) – </w:t>
+      </w:r>
+      <w:proofErr w:type="spellStart"/>
+      <w:r>
+        <w:rPr>
+          <w:lang w:val="en-GB"/>
+        </w:rPr>
+        <w:t>punteggio</w:t>
+      </w:r>
+      <w:proofErr w:type="spellEnd"/>
+      <w:r>
+        <w:rPr>
+          <w:lang w:val="en-GB"/>
+        </w:rPr>
+        <w:t xml:space="preserve"> </w:t>
+      </w:r>
+      <w:proofErr w:type="spellStart"/>
+      <w:r>
+        <w:rPr>
+          <w:lang w:val="en-GB"/>
+        </w:rPr>
+        <w:t>cross_correlation</w:t>
+      </w:r>
+      <w:proofErr w:type="spellEnd"/>
+      <w:r>
+        <w:rPr>
+          <w:lang w:val="en-GB"/>
+        </w:rPr>
+        <w:t>.</w:t>
+      </w:r>
+    </w:p>
+    <w:p>
+      <w:pPr>
+        <w:pStyle w:val="Paragrafoelenco"/>
+        <w:numPr>
+          <w:ilvl w:val="0"/>
+          <w:numId w:val="19"/>
+        </w:numPr>
+        <w:ind w:left="709"/>
+        <w:rPr>
+          <w:lang w:val="en-GB"/>
+        </w:rPr>
+      </w:pPr>
+      <w:proofErr w:type="spellStart"/>
+      <w:r>
+        <w:rPr>
+          <w:lang w:val="en-GB"/>
+        </w:rPr>
+        <w:t>set_frequency_</w:t>
+      </w:r>
+      <w:proofErr w:type="gramStart"/>
+      <w:r>
+        <w:rPr>
+          <w:lang w:val="en-GB"/>
+        </w:rPr>
+        <w:t>score</w:t>
+      </w:r>
+      <w:proofErr w:type="spellEnd"/>
+      <w:r>
+        <w:rPr>
+          <w:lang w:val="en-GB"/>
+        </w:rPr>
+        <w:t>(</w:t>
+      </w:r>
+      <w:proofErr w:type="gramEnd"/>
+      <w:r>
+        <w:rPr>
+          <w:lang w:val="en-GB"/>
+        </w:rPr>
+        <w:t xml:space="preserve">value: float) – </w:t>
+      </w:r>
+      <w:proofErr w:type="spellStart"/>
+      <w:r>
+        <w:rPr>
+          <w:lang w:val="en-GB"/>
+        </w:rPr>
+        <w:t>punteggio</w:t>
+      </w:r>
+      <w:proofErr w:type="spellEnd"/>
+      <w:r>
+        <w:rPr>
+          <w:lang w:val="en-GB"/>
+        </w:rPr>
+        <w:t xml:space="preserve"> </w:t>
+      </w:r>
+      <w:proofErr w:type="spellStart"/>
+      <w:r>
+        <w:rPr>
+          <w:lang w:val="en-GB"/>
+        </w:rPr>
+        <w:t>frequenza</w:t>
+      </w:r>
+      <w:proofErr w:type="spellEnd"/>
+      <w:r>
+        <w:rPr>
+          <w:lang w:val="en-GB"/>
+        </w:rPr>
+        <w:t>.</w:t>
+      </w:r>
+    </w:p>
+    <w:p>
+      <w:pPr>
+        <w:pStyle w:val="Paragrafoelenco"/>
+        <w:numPr>
+          <w:ilvl w:val="0"/>
+          <w:numId w:val="19"/>
+        </w:numPr>
+        <w:ind w:left="709"/>
+        <w:rPr>
+          <w:lang w:val="en-GB"/>
+        </w:rPr>
+      </w:pPr>
+      <w:proofErr w:type="spellStart"/>
+      <w:r>
+        <w:rPr>
+          <w:lang w:val="en-GB"/>
+        </w:rPr>
+        <w:t>set_similarity_</w:t>
+      </w:r>
+      <w:proofErr w:type="gramStart"/>
+      <w:r>
+        <w:rPr>
+          <w:lang w:val="en-GB"/>
+        </w:rPr>
+        <w:t>score</w:t>
+      </w:r>
+      <w:proofErr w:type="spellEnd"/>
+      <w:r>
+        <w:rPr>
+          <w:lang w:val="en-GB"/>
+        </w:rPr>
+        <w:t>(</w:t>
+      </w:r>
+      <w:proofErr w:type="gramEnd"/>
+      <w:r>
+        <w:rPr>
+          <w:lang w:val="en-GB"/>
+        </w:rPr>
+        <w:t xml:space="preserve">value: </w:t>
+      </w:r>
+      <w:r>
+        <w:rPr>
+          <w:lang w:val="en-GB"/>
+        </w:rPr>
+        <w:t xml:space="preserve">float) – </w:t>
+      </w:r>
+      <w:proofErr w:type="spellStart"/>
+      <w:r>
+        <w:rPr>
+          <w:lang w:val="en-GB"/>
+        </w:rPr>
+        <w:t>punteggio</w:t>
+      </w:r>
+      <w:proofErr w:type="spellEnd"/>
+      <w:r>
+        <w:rPr>
+          <w:lang w:val="en-GB"/>
+        </w:rPr>
+        <w:t xml:space="preserve"> </w:t>
+      </w:r>
+      <w:proofErr w:type="spellStart"/>
+      <w:r>
+        <w:rPr>
+          <w:lang w:val="en-GB"/>
+        </w:rPr>
+        <w:t>similarità</w:t>
+      </w:r>
+      <w:proofErr w:type="spellEnd"/>
+      <w:r>
+        <w:rPr>
+          <w:lang w:val="en-GB"/>
+        </w:rPr>
+        <w:t>.</w:t>
+      </w:r>
+    </w:p>
+    <w:p>
+      <w:pPr>
+        <w:pStyle w:val="Paragrafoelenco"/>
+        <w:numPr>
+          <w:ilvl w:val="0"/>
+          <w:numId w:val="19"/>
+        </w:numPr>
+        <w:ind w:left="709"/>
+      </w:pPr>
+      <w:proofErr w:type="spellStart"/>
+      <w:r>
+        <w:t>set_final_</w:t>
+      </w:r>
+      <w:proofErr w:type="gramStart"/>
+      <w:r>
+        <w:t>score</w:t>
+      </w:r>
+      <w:proofErr w:type="spellEnd"/>
+      <w:r>
+        <w:t>(</w:t>
+      </w:r>
+      <w:proofErr w:type="gramEnd"/>
+      <w:r>
+        <w:t xml:space="preserve">score: float, </w:t>
+      </w:r>
+      <w:proofErr w:type="spellStart"/>
+      <w:r>
+        <w:t>rank</w:t>
+      </w:r>
+      <w:proofErr w:type="spellEnd"/>
+      <w:r>
+        <w:t xml:space="preserve">: </w:t>
+      </w:r>
+      <w:proofErr w:type="spellStart"/>
+      <w:r>
+        <w:t>int</w:t>
+      </w:r>
+      <w:proofErr w:type="spellEnd"/>
+      <w:r>
+        <w:t xml:space="preserve">) – punteggio aggregato finale e </w:t>
+      </w:r>
+      <w:r>
+        <w:t>ranking.</w:t>
       </w:r>
     </w:p>
     <w:p>
@@ -415,13 +1135,17 @@
         </w:numPr>
       </w:pPr>
       <w:proofErr w:type="spellStart"/>
-      <w:r>
-        <w:lastRenderedPageBreak/>
+      <w:proofErr w:type="gramStart"/>
+      <w:r>
         <w:t>calculators</w:t>
       </w:r>
       <w:proofErr w:type="spellEnd"/>
       <w:r>
-        <w:t xml:space="preserve"> : List&lt;</w:t>
+        <w:t xml:space="preserve"> :</w:t>
+      </w:r>
+      <w:proofErr w:type="gramEnd"/>
+      <w:r>
+        <w:t xml:space="preserve"> List&lt;</w:t>
       </w:r>
       <w:proofErr w:type="spellStart"/>
       <w:r>
@@ -444,12 +1168,17 @@
         </w:numPr>
       </w:pPr>
       <w:proofErr w:type="spellStart"/>
+      <w:proofErr w:type="gramStart"/>
       <w:r>
         <w:t>candidates</w:t>
       </w:r>
       <w:proofErr w:type="spellEnd"/>
       <w:r>
-        <w:t xml:space="preserve"> : List&lt;Candidate&gt; - lista dei candidati rilevati.</w:t>
+        <w:t xml:space="preserve"> :</w:t>
+      </w:r>
+      <w:proofErr w:type="gramEnd"/>
+      <w:r>
+        <w:t xml:space="preserve"> List&lt;Candidate&gt; - lista dei candidati rilevati.</w:t>
       </w:r>
     </w:p>
     <w:p>
@@ -466,12 +1195,17 @@
         </w:numPr>
       </w:pPr>
       <w:proofErr w:type="spellStart"/>
+      <w:proofErr w:type="gramStart"/>
       <w:r>
         <w:t>analyzeSignals</w:t>
       </w:r>
       <w:proofErr w:type="spellEnd"/>
       <w:r>
-        <w:t xml:space="preserve">(dataset : Dataset) – esegue </w:t>
+        <w:t>(dataset :</w:t>
+      </w:r>
+      <w:proofErr w:type="gramEnd"/>
+      <w:r>
+        <w:t xml:space="preserve"> Dataset) – esegue </w:t>
       </w:r>
       <w:proofErr w:type="spellStart"/>
       <w:r>
@@ -491,12 +1225,17 @@
         </w:numPr>
       </w:pPr>
       <w:proofErr w:type="spellStart"/>
+      <w:proofErr w:type="gramStart"/>
       <w:r>
         <w:t>detectCandidates</w:t>
       </w:r>
       <w:proofErr w:type="spellEnd"/>
       <w:r>
-        <w:t>() – identifica candidati anomali sulla base di metriche.</w:t>
+        <w:t>(</w:t>
+      </w:r>
+      <w:proofErr w:type="gramEnd"/>
+      <w:r>
+        <w:t>) – identifica candidati anomali sulla base di metriche.</w:t>
       </w:r>
     </w:p>
     <w:p>
@@ -508,6 +1247,7 @@
         </w:numPr>
       </w:pPr>
       <w:proofErr w:type="spellStart"/>
+      <w:proofErr w:type="gramStart"/>
       <w:r>
         <w:t>addCalculator</w:t>
       </w:r>
@@ -521,7 +1261,11 @@
       </w:r>
       <w:proofErr w:type="spellEnd"/>
       <w:r>
-        <w:t xml:space="preserve"> : </w:t>
+        <w:t xml:space="preserve"> :</w:t>
+      </w:r>
+      <w:proofErr w:type="gramEnd"/>
+      <w:r>
+        <w:t xml:space="preserve"> </w:t>
       </w:r>
       <w:proofErr w:type="spellStart"/>
       <w:r>
@@ -541,12 +1285,17 @@
         </w:numPr>
       </w:pPr>
       <w:proofErr w:type="spellStart"/>
+      <w:proofErr w:type="gramStart"/>
       <w:r>
         <w:t>getResults</w:t>
       </w:r>
       <w:proofErr w:type="spellEnd"/>
       <w:r>
-        <w:t>() : List&lt;Candidate&gt; - restituisce la lista dei candidati filtrati.</w:t>
+        <w:t>() :</w:t>
+      </w:r>
+      <w:proofErr w:type="gramEnd"/>
+      <w:r>
+        <w:t xml:space="preserve"> List&lt;Candidate&gt; - restituisce la lista dei candidati filtrati.</w:t>
       </w:r>
     </w:p>
     <w:p>
@@ -589,12 +1338,25 @@
         </w:numPr>
       </w:pPr>
       <w:proofErr w:type="spellStart"/>
+      <w:proofErr w:type="gramStart"/>
       <w:r>
         <w:t>calculateScore</w:t>
       </w:r>
       <w:proofErr w:type="spellEnd"/>
       <w:r>
-        <w:t xml:space="preserve">(c : Candidate) : float – </w:t>
+        <w:t>(c :</w:t>
+      </w:r>
+      <w:proofErr w:type="gramEnd"/>
+      <w:r>
+        <w:t xml:space="preserve"> Candidate</w:t>
+      </w:r>
+      <w:proofErr w:type="gramStart"/>
+      <w:r>
+        <w:t>) :</w:t>
+      </w:r>
+      <w:proofErr w:type="gramEnd"/>
+      <w:r>
+        <w:t xml:space="preserve"> float – </w:t>
       </w:r>
       <w:r>
         <w:t xml:space="preserve">calcola lo score associato a un candidato (densità, </w:t>
@@ -653,6 +1415,7 @@
       </w:pPr>
       <w:proofErr w:type="spellStart"/>
       <w:r>
+        <w:lastRenderedPageBreak/>
         <w:t>SimilarityCalculator</w:t>
       </w:r>
       <w:proofErr w:type="spellEnd"/>
@@ -660,197 +1423,6 @@
     <w:p>
       <w:r>
         <w:t>Implementa il calcolo dello score basato sulla similarità ON/OFF tra patch.</w:t>
-      </w:r>
-    </w:p>
-    <w:p>
-      <w:pPr>
-        <w:pStyle w:val="Titolo3"/>
-      </w:pPr>
-      <w:r>
-        <w:t>Candidate</w:t>
-      </w:r>
-    </w:p>
-    <w:p>
-      <w:r>
-        <w:t>Rappresenta una singola osservazione candidata a segnale anomalo.</w:t>
-      </w:r>
-    </w:p>
-    <w:p>
-      <w:r>
-        <w:t>Attributi:</w:t>
-      </w:r>
-    </w:p>
-    <w:p>
-      <w:pPr>
-        <w:pStyle w:val="Paragrafoelenco"/>
-        <w:numPr>
-          <w:ilvl w:val="0"/>
-          <w:numId w:val="7"/>
-        </w:numPr>
-      </w:pPr>
-      <w:r>
-        <w:t xml:space="preserve">id : </w:t>
-      </w:r>
-      <w:proofErr w:type="spellStart"/>
-      <w:r>
-        <w:t>string</w:t>
-      </w:r>
-      <w:proofErr w:type="spellEnd"/>
-      <w:r>
-        <w:t xml:space="preserve"> – identificativo univoco.</w:t>
-      </w:r>
-    </w:p>
-    <w:p>
-      <w:pPr>
-        <w:pStyle w:val="Paragrafoelenco"/>
-        <w:numPr>
-          <w:ilvl w:val="0"/>
-          <w:numId w:val="7"/>
-        </w:numPr>
-      </w:pPr>
-      <w:proofErr w:type="spellStart"/>
-      <w:r>
-        <w:t>on_path</w:t>
-      </w:r>
-      <w:proofErr w:type="spellEnd"/>
-      <w:r>
-        <w:t xml:space="preserve"> : </w:t>
-      </w:r>
-      <w:proofErr w:type="spellStart"/>
-      <w:r>
-        <w:t>Path</w:t>
-      </w:r>
-      <w:proofErr w:type="spellEnd"/>
-      <w:r>
-        <w:t xml:space="preserve"> </w:t>
-      </w:r>
-      <w:r>
-        <w:t>–</w:t>
-      </w:r>
-      <w:r>
-        <w:t xml:space="preserve"> </w:t>
-      </w:r>
-      <w:r>
-        <w:t>per risalire al candi</w:t>
-      </w:r>
-      <w:r>
-        <w:t>dato</w:t>
-      </w:r>
-    </w:p>
-    <w:p>
-      <w:pPr>
-        <w:pStyle w:val="Paragrafoelenco"/>
-        <w:numPr>
-          <w:ilvl w:val="0"/>
-          <w:numId w:val="7"/>
-        </w:numPr>
-      </w:pPr>
-      <w:proofErr w:type="spellStart"/>
-      <w:r>
-        <w:t>frequency_hz</w:t>
-      </w:r>
-      <w:proofErr w:type="spellEnd"/>
-      <w:r>
-        <w:t xml:space="preserve"> : float </w:t>
-      </w:r>
-      <w:r>
-        <w:t>–</w:t>
-      </w:r>
-      <w:r>
-        <w:t xml:space="preserve"> </w:t>
-      </w:r>
-      <w:r>
-        <w:t>frequenza ricavata</w:t>
-      </w:r>
-      <w:r>
-        <w:t xml:space="preserve"> dal nome del file</w:t>
-      </w:r>
-    </w:p>
-    <w:p>
-      <w:pPr>
-        <w:pStyle w:val="Paragrafoelenco"/>
-        <w:numPr>
-          <w:ilvl w:val="0"/>
-          <w:numId w:val="7"/>
-        </w:numPr>
-      </w:pPr>
-      <w:proofErr w:type="spellStart"/>
-      <w:r>
-        <w:t>on_panels</w:t>
-      </w:r>
-      <w:proofErr w:type="spellEnd"/>
-      <w:r>
-        <w:t xml:space="preserve"> : List</w:t>
-      </w:r>
-      <w:r>
-        <w:t xml:space="preserve"> </w:t>
-      </w:r>
-    </w:p>
-    <w:p>
-      <w:pPr>
-        <w:pStyle w:val="Paragrafoelenco"/>
-        <w:numPr>
-          <w:ilvl w:val="0"/>
-          <w:numId w:val="7"/>
-        </w:numPr>
-      </w:pPr>
-      <w:proofErr w:type="spellStart"/>
-      <w:r>
-        <w:t>off_panels</w:t>
-      </w:r>
-      <w:proofErr w:type="spellEnd"/>
-      <w:r>
-        <w:t xml:space="preserve"> : List</w:t>
-      </w:r>
-    </w:p>
-    <w:p>
-      <w:pPr>
-        <w:pStyle w:val="Paragrafoelenco"/>
-        <w:numPr>
-          <w:ilvl w:val="0"/>
-          <w:numId w:val="7"/>
-        </w:numPr>
-        <w:rPr>
-          <w:lang w:val="en-GB"/>
-        </w:rPr>
-      </w:pPr>
-      <w:proofErr w:type="spellStart"/>
-      <w:r>
-        <w:rPr>
-          <w:lang w:val="en-GB"/>
-        </w:rPr>
-        <w:t>drift_hz_s</w:t>
-      </w:r>
-      <w:proofErr w:type="spellEnd"/>
-      <w:r>
-        <w:rPr>
-          <w:lang w:val="en-GB"/>
-        </w:rPr>
-        <w:t xml:space="preserve"> : </w:t>
-      </w:r>
-      <w:r>
-        <w:rPr>
-          <w:lang w:val="en-GB"/>
-        </w:rPr>
-        <w:t xml:space="preserve">float </w:t>
-      </w:r>
-      <w:r>
-        <w:rPr>
-          <w:lang w:val="en-GB"/>
-        </w:rPr>
-        <w:t>–</w:t>
-      </w:r>
-      <w:r>
-        <w:rPr>
-          <w:lang w:val="en-GB"/>
-        </w:rPr>
-        <w:t xml:space="preserve"> d</w:t>
-      </w:r>
-      <w:r>
-        <w:rPr>
-          <w:lang w:val="en-GB"/>
-        </w:rPr>
-        <w:t>rift rate</w:t>
       </w:r>
     </w:p>
     <w:p>
@@ -882,12 +1454,17 @@
         </w:numPr>
       </w:pPr>
       <w:proofErr w:type="spellStart"/>
+      <w:proofErr w:type="gramStart"/>
       <w:r>
         <w:t>rankedCandidates</w:t>
       </w:r>
       <w:proofErr w:type="spellEnd"/>
       <w:r>
-        <w:t xml:space="preserve"> : List&lt;Candidate&gt; - lista ordinat</w:t>
+        <w:t xml:space="preserve"> :</w:t>
+      </w:r>
+      <w:proofErr w:type="gramEnd"/>
+      <w:r>
+        <w:t xml:space="preserve"> List&lt;Candidate&gt; - lista ordinat</w:t>
       </w:r>
       <w:r>
         <w:t>a</w:t>
@@ -908,13 +1485,17 @@
         </w:numPr>
       </w:pPr>
       <w:proofErr w:type="spellStart"/>
-      <w:r>
-        <w:lastRenderedPageBreak/>
+      <w:proofErr w:type="gramStart"/>
+      <w:r>
         <w:t>scoringFunction</w:t>
       </w:r>
       <w:proofErr w:type="spellEnd"/>
       <w:r>
-        <w:t xml:space="preserve"> : </w:t>
+        <w:t xml:space="preserve"> :</w:t>
+      </w:r>
+      <w:proofErr w:type="gramEnd"/>
+      <w:r>
+        <w:t xml:space="preserve"> </w:t>
       </w:r>
       <w:proofErr w:type="spellStart"/>
       <w:r>
@@ -939,12 +1520,17 @@
         </w:numPr>
       </w:pPr>
       <w:proofErr w:type="spellStart"/>
+      <w:proofErr w:type="gramStart"/>
       <w:r>
         <w:t>classifyCandidates</w:t>
       </w:r>
       <w:proofErr w:type="spellEnd"/>
       <w:r>
-        <w:t>(candidate : List&lt;Candidate&gt;) – assegna punteggi ai candidati.</w:t>
+        <w:t>(candidate :</w:t>
+      </w:r>
+      <w:proofErr w:type="gramEnd"/>
+      <w:r>
+        <w:t xml:space="preserve"> List&lt;Candidate&gt;) – assegna punteggi ai candidati.</w:t>
       </w:r>
     </w:p>
     <w:p>
@@ -956,12 +1542,25 @@
         </w:numPr>
       </w:pPr>
       <w:proofErr w:type="spellStart"/>
+      <w:proofErr w:type="gramStart"/>
       <w:r>
         <w:t>computeScore</w:t>
       </w:r>
       <w:proofErr w:type="spellEnd"/>
       <w:r>
-        <w:t>(candidate : Candidate) : float – calcola lo score complessivo.</w:t>
+        <w:t>(candidate :</w:t>
+      </w:r>
+      <w:proofErr w:type="gramEnd"/>
+      <w:r>
+        <w:t xml:space="preserve"> Candidate</w:t>
+      </w:r>
+      <w:proofErr w:type="gramStart"/>
+      <w:r>
+        <w:t>) :</w:t>
+      </w:r>
+      <w:proofErr w:type="gramEnd"/>
+      <w:r>
+        <w:t xml:space="preserve"> float – calcola lo score complessivo.</w:t>
       </w:r>
     </w:p>
     <w:p>
@@ -973,12 +1572,17 @@
         </w:numPr>
       </w:pPr>
       <w:proofErr w:type="spellStart"/>
+      <w:proofErr w:type="gramStart"/>
       <w:r>
         <w:t>getRankedList</w:t>
       </w:r>
       <w:proofErr w:type="spellEnd"/>
       <w:r>
-        <w:t>() : List&lt;Candidate&gt; - restituisce la lista finale ordinata.</w:t>
+        <w:t>() :</w:t>
+      </w:r>
+      <w:proofErr w:type="gramEnd"/>
+      <w:r>
+        <w:t xml:space="preserve"> List&lt;Candidate&gt; - restituisce la lista finale ordinata.</w:t>
       </w:r>
     </w:p>
     <w:p>
@@ -1010,12 +1614,17 @@
         </w:numPr>
       </w:pPr>
       <w:proofErr w:type="spellStart"/>
+      <w:proofErr w:type="gramStart"/>
       <w:r>
         <w:t>candidateId</w:t>
       </w:r>
       <w:proofErr w:type="spellEnd"/>
       <w:r>
-        <w:t xml:space="preserve"> : </w:t>
+        <w:t xml:space="preserve"> :</w:t>
+      </w:r>
+      <w:proofErr w:type="gramEnd"/>
+      <w:r>
+        <w:t xml:space="preserve"> </w:t>
       </w:r>
       <w:proofErr w:type="spellStart"/>
       <w:r>
@@ -1035,12 +1644,17 @@
         </w:numPr>
       </w:pPr>
       <w:proofErr w:type="spellStart"/>
+      <w:proofErr w:type="gramStart"/>
       <w:r>
         <w:t>rank</w:t>
       </w:r>
       <w:proofErr w:type="spellEnd"/>
       <w:r>
-        <w:t xml:space="preserve"> : </w:t>
+        <w:t xml:space="preserve"> :</w:t>
+      </w:r>
+      <w:proofErr w:type="gramEnd"/>
+      <w:r>
+        <w:t xml:space="preserve"> </w:t>
       </w:r>
       <w:proofErr w:type="spellStart"/>
       <w:r>
@@ -1059,8 +1673,13 @@
           <w:numId w:val="10"/>
         </w:numPr>
       </w:pPr>
-      <w:r>
-        <w:t>score : float – punteggio complessivo.</w:t>
+      <w:proofErr w:type="gramStart"/>
+      <w:r>
+        <w:t>score :</w:t>
+      </w:r>
+      <w:proofErr w:type="gramEnd"/>
+      <w:r>
+        <w:t xml:space="preserve"> float – punteggio complessivo.</w:t>
       </w:r>
     </w:p>
     <w:p>
@@ -1076,8 +1695,13 @@
           <w:numId w:val="11"/>
         </w:numPr>
       </w:pPr>
-      <w:r>
-        <w:t>export() – esporta il risultato in formato leggibile.</w:t>
+      <w:proofErr w:type="gramStart"/>
+      <w:r>
+        <w:t>export(</w:t>
+      </w:r>
+      <w:proofErr w:type="gramEnd"/>
+      <w:r>
+        <w:t>) – esporta il risultato in formato leggibile.</w:t>
       </w:r>
     </w:p>
     <w:p>
@@ -1111,11 +1735,19 @@
           <w:lang w:val="en-US"/>
         </w:rPr>
       </w:pPr>
+      <w:proofErr w:type="gramStart"/>
       <w:r>
         <w:rPr>
           <w:lang w:val="en-US"/>
         </w:rPr>
-        <w:t xml:space="preserve">results : List&lt;Result&gt; - </w:t>
+        <w:t>results :</w:t>
+      </w:r>
+      <w:proofErr w:type="gramEnd"/>
+      <w:r>
+        <w:rPr>
+          <w:lang w:val="en-US"/>
+        </w:rPr>
+        <w:t xml:space="preserve"> List&lt;Result&gt; - </w:t>
       </w:r>
       <w:proofErr w:type="spellStart"/>
       <w:r>
@@ -1147,12 +1779,17 @@
         </w:numPr>
       </w:pPr>
       <w:proofErr w:type="spellStart"/>
+      <w:proofErr w:type="gramStart"/>
       <w:r>
         <w:t>storagePath</w:t>
       </w:r>
       <w:proofErr w:type="spellEnd"/>
       <w:r>
-        <w:t xml:space="preserve"> : </w:t>
+        <w:t xml:space="preserve"> :</w:t>
+      </w:r>
+      <w:proofErr w:type="gramEnd"/>
+      <w:r>
+        <w:t xml:space="preserve"> </w:t>
       </w:r>
       <w:proofErr w:type="spellStart"/>
       <w:r>
@@ -1180,6 +1817,7 @@
         </w:numPr>
       </w:pPr>
       <w:proofErr w:type="spellStart"/>
+      <w:proofErr w:type="gramStart"/>
       <w:r>
         <w:t>storeResults</w:t>
       </w:r>
@@ -1193,7 +1831,11 @@
       </w:r>
       <w:proofErr w:type="spellEnd"/>
       <w:r>
-        <w:t xml:space="preserve"> : List&lt;Candidate&gt;) – salva I risultati e I lo</w:t>
+        <w:t xml:space="preserve"> :</w:t>
+      </w:r>
+      <w:proofErr w:type="gramEnd"/>
+      <w:r>
+        <w:t xml:space="preserve"> List&lt;Candidate&gt;) – salva I risultati e I lo</w:t>
       </w:r>
       <w:r>
         <w:t>g.</w:t>
@@ -1211,6 +1853,7 @@
         </w:rPr>
       </w:pPr>
       <w:proofErr w:type="spellStart"/>
+      <w:proofErr w:type="gramStart"/>
       <w:r>
         <w:rPr>
           <w:lang w:val="en-US"/>
@@ -1222,7 +1865,14 @@
         <w:rPr>
           <w:lang w:val="en-US"/>
         </w:rPr>
-        <w:t xml:space="preserve">() : List&lt;Result&gt; - </w:t>
+        <w:t>() :</w:t>
+      </w:r>
+      <w:proofErr w:type="gramEnd"/>
+      <w:r>
+        <w:rPr>
+          <w:lang w:val="en-US"/>
+        </w:rPr>
+        <w:t xml:space="preserve"> List&lt;Result&gt; - </w:t>
       </w:r>
       <w:proofErr w:type="spellStart"/>
       <w:r>
@@ -1296,12 +1946,17 @@
         </w:numPr>
       </w:pPr>
       <w:proofErr w:type="spellStart"/>
+      <w:proofErr w:type="gramStart"/>
       <w:r>
         <w:t>clearOldResults</w:t>
       </w:r>
       <w:proofErr w:type="spellEnd"/>
       <w:r>
-        <w:t>() – rimuove I dati precedenti p</w:t>
+        <w:t>(</w:t>
+      </w:r>
+      <w:proofErr w:type="gramEnd"/>
+      <w:r>
+        <w:t>) – rimuove I dati precedenti p</w:t>
       </w:r>
       <w:r>
         <w:t>rima di una nuova analisi.</w:t>
@@ -1324,6 +1979,7 @@
     </w:p>
     <w:p>
       <w:r>
+        <w:lastRenderedPageBreak/>
         <w:t>Attributi:</w:t>
       </w:r>
     </w:p>
@@ -1335,8 +1991,13 @@
           <w:numId w:val="13"/>
         </w:numPr>
       </w:pPr>
-      <w:r>
-        <w:t>dashboard : Dashboard – componente grafico per la visualizzazione.</w:t>
+      <w:proofErr w:type="gramStart"/>
+      <w:r>
+        <w:t>dashboard :</w:t>
+      </w:r>
+      <w:proofErr w:type="gramEnd"/>
+      <w:r>
+        <w:t xml:space="preserve"> Dashboard – componente grafico per la visualizzazione.</w:t>
       </w:r>
     </w:p>
     <w:p>
@@ -1348,12 +2009,17 @@
         </w:numPr>
       </w:pPr>
       <w:proofErr w:type="spellStart"/>
+      <w:proofErr w:type="gramStart"/>
       <w:r>
         <w:t>lastUpdate</w:t>
       </w:r>
       <w:proofErr w:type="spellEnd"/>
       <w:r>
-        <w:t xml:space="preserve"> : </w:t>
+        <w:t xml:space="preserve"> :</w:t>
+      </w:r>
+      <w:proofErr w:type="gramEnd"/>
+      <w:r>
+        <w:t xml:space="preserve"> </w:t>
       </w:r>
       <w:proofErr w:type="spellStart"/>
       <w:r>
@@ -1386,6 +2052,7 @@
         </w:numPr>
       </w:pPr>
       <w:proofErr w:type="spellStart"/>
+      <w:proofErr w:type="gramStart"/>
       <w:r>
         <w:t>updateDashboard</w:t>
       </w:r>
@@ -1399,7 +2066,11 @@
       </w:r>
       <w:proofErr w:type="spellEnd"/>
       <w:r>
-        <w:t xml:space="preserve"> : List&lt;</w:t>
+        <w:t xml:space="preserve"> :</w:t>
+      </w:r>
+      <w:proofErr w:type="gramEnd"/>
+      <w:r>
+        <w:t xml:space="preserve"> List&lt;</w:t>
       </w:r>
       <w:proofErr w:type="spellStart"/>
       <w:r>
@@ -1422,12 +2093,17 @@
         </w:numPr>
       </w:pPr>
       <w:proofErr w:type="spellStart"/>
+      <w:proofErr w:type="gramStart"/>
       <w:r>
         <w:t>displayOutput</w:t>
       </w:r>
       <w:proofErr w:type="spellEnd"/>
       <w:r>
-        <w:t>() – mostra le figure e i log di analisi.</w:t>
+        <w:t>(</w:t>
+      </w:r>
+      <w:proofErr w:type="gramEnd"/>
+      <w:r>
+        <w:t>) – mostra le figure e i log di analisi.</w:t>
       </w:r>
     </w:p>
     <w:p>
@@ -1439,12 +2115,17 @@
         </w:numPr>
       </w:pPr>
       <w:proofErr w:type="spellStart"/>
+      <w:proofErr w:type="gramStart"/>
       <w:r>
         <w:t>clearView</w:t>
       </w:r>
       <w:proofErr w:type="spellEnd"/>
       <w:r>
-        <w:t>() – resetta la visualizzazione.</w:t>
+        <w:t>(</w:t>
+      </w:r>
+      <w:proofErr w:type="gramEnd"/>
+      <w:r>
+        <w:t>) – resetta la visualizzazione.</w:t>
       </w:r>
     </w:p>
     <w:p>
@@ -1452,7 +2133,6 @@
         <w:pStyle w:val="Titolo3"/>
       </w:pPr>
       <w:r>
-        <w:lastRenderedPageBreak/>
         <w:t>Dashboard</w:t>
       </w:r>
     </w:p>
@@ -1477,11 +2157,19 @@
           <w:lang w:val="en-US"/>
         </w:rPr>
       </w:pPr>
+      <w:proofErr w:type="gramStart"/>
       <w:r>
         <w:rPr>
           <w:lang w:val="en-US"/>
         </w:rPr>
-        <w:t xml:space="preserve">charts : List&lt;Chart&gt; - </w:t>
+        <w:t>charts :</w:t>
+      </w:r>
+      <w:proofErr w:type="gramEnd"/>
+      <w:r>
+        <w:rPr>
+          <w:lang w:val="en-US"/>
+        </w:rPr>
+        <w:t xml:space="preserve"> List&lt;Chart&gt; - </w:t>
       </w:r>
       <w:proofErr w:type="spellStart"/>
       <w:r>
@@ -1527,12 +2215,17 @@
         </w:numPr>
       </w:pPr>
       <w:proofErr w:type="spellStart"/>
+      <w:proofErr w:type="gramStart"/>
       <w:r>
         <w:t>lastUpdate</w:t>
       </w:r>
       <w:proofErr w:type="spellEnd"/>
       <w:r>
-        <w:t xml:space="preserve"> : </w:t>
+        <w:t xml:space="preserve"> :</w:t>
+      </w:r>
+      <w:proofErr w:type="gramEnd"/>
+      <w:r>
+        <w:t xml:space="preserve"> </w:t>
       </w:r>
       <w:proofErr w:type="spellStart"/>
       <w:r>
@@ -1556,8 +2249,13 @@
           <w:numId w:val="16"/>
         </w:numPr>
       </w:pPr>
-      <w:r>
-        <w:t>render() – disegna la dashboard con i nuovi dati.</w:t>
+      <w:proofErr w:type="gramStart"/>
+      <w:r>
+        <w:t>render(</w:t>
+      </w:r>
+      <w:proofErr w:type="gramEnd"/>
+      <w:r>
+        <w:t>) – disegna la dashboard con i nuovi dati.</w:t>
       </w:r>
     </w:p>
     <w:p>
@@ -1568,8 +2266,13 @@
           <w:numId w:val="16"/>
         </w:numPr>
       </w:pPr>
-      <w:r>
-        <w:t>refresh() – aggiorna i contenuti già presenti.</w:t>
+      <w:proofErr w:type="gramStart"/>
+      <w:r>
+        <w:t>refresh(</w:t>
+      </w:r>
+      <w:proofErr w:type="gramEnd"/>
+      <w:r>
+        <w:t>) – aggiorna i contenuti già presenti.</w:t>
       </w:r>
     </w:p>
     <w:p>
@@ -3295,6 +3998,119 @@
     </w:lvl>
   </w:abstractNum>
   <w:abstractNum w:abstractNumId="13" w15:restartNumberingAfterBreak="0">
+    <w:nsid w:val="5C462125"/>
+    <w:multiLevelType w:val="hybridMultilevel"/>
+    <w:tmpl w:val="76E24CDA"/>
+    <w:lvl w:ilvl="0" w:tplc="04100001">
+      <w:start w:val="1"/>
+      <w:numFmt w:val="bullet"/>
+      <w:lvlText w:val=""/>
+      <w:lvlJc w:val="left"/>
+      <w:pPr>
+        <w:ind w:left="1080" w:hanging="360"/>
+      </w:pPr>
+      <w:rPr>
+        <w:rFonts w:ascii="Symbol" w:hAnsi="Symbol" w:hint="default"/>
+      </w:rPr>
+    </w:lvl>
+    <w:lvl w:ilvl="1" w:tplc="04100003" w:tentative="1">
+      <w:start w:val="1"/>
+      <w:numFmt w:val="bullet"/>
+      <w:lvlText w:val="o"/>
+      <w:lvlJc w:val="left"/>
+      <w:pPr>
+        <w:ind w:left="1800" w:hanging="360"/>
+      </w:pPr>
+      <w:rPr>
+        <w:rFonts w:ascii="Courier New" w:hAnsi="Courier New" w:cs="Courier New" w:hint="default"/>
+      </w:rPr>
+    </w:lvl>
+    <w:lvl w:ilvl="2" w:tplc="04100005" w:tentative="1">
+      <w:start w:val="1"/>
+      <w:numFmt w:val="bullet"/>
+      <w:lvlText w:val=""/>
+      <w:lvlJc w:val="left"/>
+      <w:pPr>
+        <w:ind w:left="2520" w:hanging="360"/>
+      </w:pPr>
+      <w:rPr>
+        <w:rFonts w:ascii="Wingdings" w:hAnsi="Wingdings" w:hint="default"/>
+      </w:rPr>
+    </w:lvl>
+    <w:lvl w:ilvl="3" w:tplc="04100001" w:tentative="1">
+      <w:start w:val="1"/>
+      <w:numFmt w:val="bullet"/>
+      <w:lvlText w:val=""/>
+      <w:lvlJc w:val="left"/>
+      <w:pPr>
+        <w:ind w:left="3240" w:hanging="360"/>
+      </w:pPr>
+      <w:rPr>
+        <w:rFonts w:ascii="Symbol" w:hAnsi="Symbol" w:hint="default"/>
+      </w:rPr>
+    </w:lvl>
+    <w:lvl w:ilvl="4" w:tplc="04100003" w:tentative="1">
+      <w:start w:val="1"/>
+      <w:numFmt w:val="bullet"/>
+      <w:lvlText w:val="o"/>
+      <w:lvlJc w:val="left"/>
+      <w:pPr>
+        <w:ind w:left="3960" w:hanging="360"/>
+      </w:pPr>
+      <w:rPr>
+        <w:rFonts w:ascii="Courier New" w:hAnsi="Courier New" w:cs="Courier New" w:hint="default"/>
+      </w:rPr>
+    </w:lvl>
+    <w:lvl w:ilvl="5" w:tplc="04100005" w:tentative="1">
+      <w:start w:val="1"/>
+      <w:numFmt w:val="bullet"/>
+      <w:lvlText w:val=""/>
+      <w:lvlJc w:val="left"/>
+      <w:pPr>
+        <w:ind w:left="4680" w:hanging="360"/>
+      </w:pPr>
+      <w:rPr>
+        <w:rFonts w:ascii="Wingdings" w:hAnsi="Wingdings" w:hint="default"/>
+      </w:rPr>
+    </w:lvl>
+    <w:lvl w:ilvl="6" w:tplc="04100001" w:tentative="1">
+      <w:start w:val="1"/>
+      <w:numFmt w:val="bullet"/>
+      <w:lvlText w:val=""/>
+      <w:lvlJc w:val="left"/>
+      <w:pPr>
+        <w:ind w:left="5400" w:hanging="360"/>
+      </w:pPr>
+      <w:rPr>
+        <w:rFonts w:ascii="Symbol" w:hAnsi="Symbol" w:hint="default"/>
+      </w:rPr>
+    </w:lvl>
+    <w:lvl w:ilvl="7" w:tplc="04100003" w:tentative="1">
+      <w:start w:val="1"/>
+      <w:numFmt w:val="bullet"/>
+      <w:lvlText w:val="o"/>
+      <w:lvlJc w:val="left"/>
+      <w:pPr>
+        <w:ind w:left="6120" w:hanging="360"/>
+      </w:pPr>
+      <w:rPr>
+        <w:rFonts w:ascii="Courier New" w:hAnsi="Courier New" w:cs="Courier New" w:hint="default"/>
+      </w:rPr>
+    </w:lvl>
+    <w:lvl w:ilvl="8" w:tplc="04100005" w:tentative="1">
+      <w:start w:val="1"/>
+      <w:numFmt w:val="bullet"/>
+      <w:lvlText w:val=""/>
+      <w:lvlJc w:val="left"/>
+      <w:pPr>
+        <w:ind w:left="6840" w:hanging="360"/>
+      </w:pPr>
+      <w:rPr>
+        <w:rFonts w:ascii="Wingdings" w:hAnsi="Wingdings" w:hint="default"/>
+      </w:rPr>
+    </w:lvl>
+  </w:abstractNum>
+  <w:abstractNum w:abstractNumId="14" w15:restartNumberingAfterBreak="0">
     <w:nsid w:val="5D927884"/>
     <w:multiLevelType w:val="hybridMultilevel"/>
     <w:tmpl w:val="5CE098C4"/>
@@ -3407,7 +4223,7 @@
       </w:rPr>
     </w:lvl>
   </w:abstractNum>
-  <w:abstractNum w:abstractNumId="14" w15:restartNumberingAfterBreak="0">
+  <w:abstractNum w:abstractNumId="15" w15:restartNumberingAfterBreak="0">
     <w:nsid w:val="60A27AC4"/>
     <w:multiLevelType w:val="hybridMultilevel"/>
     <w:tmpl w:val="2340C1F2"/>
@@ -3520,7 +4336,7 @@
       </w:rPr>
     </w:lvl>
   </w:abstractNum>
-  <w:abstractNum w:abstractNumId="15" w15:restartNumberingAfterBreak="0">
+  <w:abstractNum w:abstractNumId="16" w15:restartNumberingAfterBreak="0">
     <w:nsid w:val="689E38CB"/>
     <w:multiLevelType w:val="hybridMultilevel"/>
     <w:tmpl w:val="F3FA7EC2"/>
@@ -3633,7 +4449,7 @@
       </w:rPr>
     </w:lvl>
   </w:abstractNum>
-  <w:abstractNum w:abstractNumId="16" w15:restartNumberingAfterBreak="0">
+  <w:abstractNum w:abstractNumId="17" w15:restartNumberingAfterBreak="0">
     <w:nsid w:val="6A934BA2"/>
     <w:multiLevelType w:val="hybridMultilevel"/>
     <w:tmpl w:val="B3DC86A6"/>
@@ -3746,7 +4562,7 @@
       </w:rPr>
     </w:lvl>
   </w:abstractNum>
-  <w:abstractNum w:abstractNumId="17" w15:restartNumberingAfterBreak="0">
+  <w:abstractNum w:abstractNumId="18" w15:restartNumberingAfterBreak="0">
     <w:nsid w:val="781A4E3B"/>
     <w:multiLevelType w:val="hybridMultilevel"/>
     <w:tmpl w:val="C5E0AF44"/>
@@ -3863,7 +4679,7 @@
     <w:abstractNumId w:val="10"/>
   </w:num>
   <w:num w:numId="2" w16cid:durableId="312292600">
-    <w:abstractNumId w:val="13"/>
+    <w:abstractNumId w:val="14"/>
   </w:num>
   <w:num w:numId="3" w16cid:durableId="1365054435">
     <w:abstractNumId w:val="5"/>
@@ -3872,7 +4688,7 @@
     <w:abstractNumId w:val="11"/>
   </w:num>
   <w:num w:numId="5" w16cid:durableId="1983347719">
-    <w:abstractNumId w:val="17"/>
+    <w:abstractNumId w:val="18"/>
   </w:num>
   <w:num w:numId="6" w16cid:durableId="1065952712">
     <w:abstractNumId w:val="3"/>
@@ -3893,16 +4709,16 @@
     <w:abstractNumId w:val="7"/>
   </w:num>
   <w:num w:numId="12" w16cid:durableId="1120878775">
-    <w:abstractNumId w:val="14"/>
+    <w:abstractNumId w:val="15"/>
   </w:num>
   <w:num w:numId="13" w16cid:durableId="1154179998">
-    <w:abstractNumId w:val="16"/>
+    <w:abstractNumId w:val="17"/>
   </w:num>
   <w:num w:numId="14" w16cid:durableId="1679041960">
     <w:abstractNumId w:val="12"/>
   </w:num>
   <w:num w:numId="15" w16cid:durableId="1090349956">
-    <w:abstractNumId w:val="15"/>
+    <w:abstractNumId w:val="16"/>
   </w:num>
   <w:num w:numId="16" w16cid:durableId="1317999520">
     <w:abstractNumId w:val="6"/>
@@ -3912,6 +4728,9 @@
   </w:num>
   <w:num w:numId="18" w16cid:durableId="708066024">
     <w:abstractNumId w:val="2"/>
+  </w:num>
+  <w:num w:numId="19" w16cid:durableId="1721131486">
+    <w:abstractNumId w:val="13"/>
   </w:num>
 </w:numbering>
 </file>
@@ -4516,6 +5335,7 @@
   <w:style w:type="character" w:default="1" w:styleId="Carpredefinitoparagrafo">
     <w:name w:val="Default Paragraph Font"/>
     <w:uiPriority w:val="1"/>
+    <w:semiHidden/>
     <w:unhideWhenUsed/>
   </w:style>
   <w:style w:type="table" w:default="1" w:styleId="Tabellanormale">

</xml_diff>

<commit_message>
Aggiornati diagrammi e doc
</commit_message>
<xml_diff>
--- a/docs/uml/04_class/class_analysis.docx
+++ b/docs/uml/04_class/class_analysis.docx
@@ -236,7 +236,19 @@
         <w:rPr>
           <w:lang w:val="en-GB"/>
         </w:rPr>
-        <w:t xml:space="preserve">set_density_scoe(value) </w:t>
+        <w:t>set_density_sco</w:t>
+      </w:r>
+      <w:r>
+        <w:rPr>
+          <w:lang w:val="en-GB"/>
+        </w:rPr>
+        <w:t>r</w:t>
+      </w:r>
+      <w:r>
+        <w:rPr>
+          <w:lang w:val="en-GB"/>
+        </w:rPr>
+        <w:t xml:space="preserve">e(value) </w:t>
       </w:r>
       <w:r>
         <w:rPr>
@@ -502,6 +514,33 @@
       </w:r>
       <w:r>
         <w:t>) – taglia l’immagine eliminando i bordi.</w:t>
+      </w:r>
+    </w:p>
+    <w:p>
+      <w:pPr>
+        <w:pStyle w:val="Paragrafoelenco"/>
+        <w:numPr>
+          <w:ilvl w:val="0"/>
+          <w:numId w:val="24"/>
+        </w:numPr>
+      </w:pPr>
+      <w:r>
+        <w:t>preprocessing_spectogram</w:t>
+      </w:r>
+      <w:r>
+        <w:t xml:space="preserve">(data) </w:t>
+      </w:r>
+      <w:r>
+        <w:t>–</w:t>
+      </w:r>
+      <w:r>
+        <w:t xml:space="preserve"> </w:t>
+      </w:r>
+      <w:r>
+        <w:t xml:space="preserve">preprocessa il segnale applicando normalizzazione temporale, </w:t>
+      </w:r>
+      <w:r>
+        <w:t>rimozione del picco DC centrale, corregge il bandpass (fondo) usando una B-spline.</w:t>
       </w:r>
     </w:p>
     <w:p>
@@ -734,6 +773,7 @@
     </w:p>
     <w:p>
       <w:r>
+        <w:lastRenderedPageBreak/>
         <w:t>Attributi:</w:t>
       </w:r>
     </w:p>
@@ -767,7 +807,6 @@
         <w:rPr>
           <w:lang w:val="en-GB"/>
         </w:rPr>
-        <w:lastRenderedPageBreak/>
         <w:t>kde_models_dir – directory dei modelli KDE</w:t>
       </w:r>
       <w:r>
@@ -1133,6 +1172,7 @@
         </w:numPr>
       </w:pPr>
       <w:r>
+        <w:lastRenderedPageBreak/>
         <w:t>estrarre feature di similarità ON/OFF dai 6 pannelli</w:t>
       </w:r>
       <w:r>
@@ -1156,7 +1196,6 @@
     </w:p>
     <w:p>
       <w:r>
-        <w:lastRenderedPageBreak/>
         <w:t>Attributi:</w:t>
       </w:r>
     </w:p>
@@ -1550,6 +1589,7 @@
     </w:p>
     <w:p>
       <w:r>
+        <w:lastRenderedPageBreak/>
         <w:t>Si occupa di:</w:t>
       </w:r>
     </w:p>
@@ -1577,7 +1617,6 @@
         </w:numPr>
       </w:pPr>
       <w:r>
-        <w:lastRenderedPageBreak/>
         <w:t>produrre plot diagnostici dei modelli (embedding, istogrammi score)</w:t>
       </w:r>
       <w:r>

</xml_diff>